<commit_message>
More commit for the other 2 instruction files.
</commit_message>
<xml_diff>
--- a/FirstHadoopEC2_part1_UbuntuatEC2Setup.docx
+++ b/FirstHadoopEC2_part1_UbuntuatEC2Setup.docx
@@ -1111,6 +1111,7 @@
           <w:p>
             <w:pPr>
               <w:spacing w:after="0"/>
+              <w:jc w:val="right"/>
               <w:rPr>
                 <w:rFonts w:ascii="Calibri" w:eastAsia="Times New Roman" w:hAnsi="Calibri" w:cs="Times New Roman"/>
                 <w:color w:val="000000"/>
@@ -1253,6 +1254,13 @@
               </w:rPr>
               <w:t>9000</w:t>
             </w:r>
+            <w:r>
+              <w:rPr>
+                <w:rFonts w:ascii="Calibri" w:eastAsia="Times New Roman" w:hAnsi="Calibri" w:cs="Times New Roman"/>
+                <w:color w:val="000000"/>
+              </w:rPr>
+              <w:t>-9001</w:t>
+            </w:r>
           </w:p>
         </w:tc>
         <w:tc>
@@ -1381,135 +1389,6 @@
                 <w:rFonts w:ascii="Calibri" w:eastAsia="Times New Roman" w:hAnsi="Calibri" w:cs="Times New Roman"/>
                 <w:color w:val="000000"/>
               </w:rPr>
-              <w:t>9001</w:t>
-            </w:r>
-          </w:p>
-        </w:tc>
-        <w:tc>
-          <w:tcPr>
-            <w:tcW w:w="2101" w:type="dxa"/>
-            <w:tcBorders>
-              <w:top w:val="nil"/>
-              <w:left w:val="nil"/>
-              <w:bottom w:val="single" w:sz="4" w:space="0" w:color="auto"/>
-              <w:right w:val="single" w:sz="4" w:space="0" w:color="auto"/>
-            </w:tcBorders>
-            <w:shd w:val="clear" w:color="auto" w:fill="auto"/>
-            <w:noWrap/>
-            <w:vAlign w:val="bottom"/>
-            <w:hideMark/>
-          </w:tcPr>
-          <w:p>
-            <w:pPr>
-              <w:spacing w:after="0"/>
-              <w:rPr>
-                <w:rFonts w:ascii="Calibri" w:eastAsia="Times New Roman" w:hAnsi="Calibri" w:cs="Times New Roman"/>
-                <w:color w:val="000000"/>
-              </w:rPr>
-            </w:pPr>
-            <w:r>
-              <w:rPr>
-                <w:rFonts w:ascii="Calibri" w:eastAsia="Times New Roman" w:hAnsi="Calibri" w:cs="Times New Roman"/>
-                <w:color w:val="000000"/>
-              </w:rPr>
-              <w:t>0.0.0.0</w:t>
-            </w:r>
-          </w:p>
-        </w:tc>
-      </w:tr>
-      <w:tr>
-        <w:trPr>
-          <w:trHeight w:val="219"/>
-        </w:trPr>
-        <w:tc>
-          <w:tcPr>
-            <w:tcW w:w="2101" w:type="dxa"/>
-            <w:tcBorders>
-              <w:top w:val="nil"/>
-              <w:left w:val="single" w:sz="4" w:space="0" w:color="auto"/>
-              <w:bottom w:val="single" w:sz="4" w:space="0" w:color="auto"/>
-              <w:right w:val="single" w:sz="4" w:space="0" w:color="auto"/>
-            </w:tcBorders>
-            <w:shd w:val="clear" w:color="auto" w:fill="auto"/>
-            <w:noWrap/>
-            <w:vAlign w:val="bottom"/>
-            <w:hideMark/>
-          </w:tcPr>
-          <w:p>
-            <w:pPr>
-              <w:spacing w:after="0"/>
-              <w:rPr>
-                <w:rFonts w:ascii="Calibri" w:eastAsia="Times New Roman" w:hAnsi="Calibri" w:cs="Times New Roman"/>
-                <w:color w:val="000000"/>
-              </w:rPr>
-            </w:pPr>
-            <w:r>
-              <w:rPr>
-                <w:rFonts w:ascii="Calibri" w:eastAsia="Times New Roman" w:hAnsi="Calibri" w:cs="Times New Roman"/>
-                <w:color w:val="000000"/>
-              </w:rPr>
-              <w:t>Custom TCP Rule</w:t>
-            </w:r>
-          </w:p>
-        </w:tc>
-        <w:tc>
-          <w:tcPr>
-            <w:tcW w:w="2101" w:type="dxa"/>
-            <w:tcBorders>
-              <w:top w:val="nil"/>
-              <w:left w:val="nil"/>
-              <w:bottom w:val="single" w:sz="4" w:space="0" w:color="auto"/>
-              <w:right w:val="single" w:sz="4" w:space="0" w:color="auto"/>
-            </w:tcBorders>
-            <w:shd w:val="clear" w:color="auto" w:fill="auto"/>
-            <w:noWrap/>
-            <w:vAlign w:val="bottom"/>
-            <w:hideMark/>
-          </w:tcPr>
-          <w:p>
-            <w:pPr>
-              <w:spacing w:after="0"/>
-              <w:rPr>
-                <w:rFonts w:ascii="Calibri" w:eastAsia="Times New Roman" w:hAnsi="Calibri" w:cs="Times New Roman"/>
-                <w:color w:val="000000"/>
-              </w:rPr>
-            </w:pPr>
-            <w:r>
-              <w:rPr>
-                <w:rFonts w:ascii="Calibri" w:eastAsia="Times New Roman" w:hAnsi="Calibri" w:cs="Times New Roman"/>
-                <w:color w:val="000000"/>
-              </w:rPr>
-              <w:t>TCP</w:t>
-            </w:r>
-          </w:p>
-        </w:tc>
-        <w:tc>
-          <w:tcPr>
-            <w:tcW w:w="2101" w:type="dxa"/>
-            <w:tcBorders>
-              <w:top w:val="nil"/>
-              <w:left w:val="nil"/>
-              <w:bottom w:val="single" w:sz="4" w:space="0" w:color="auto"/>
-              <w:right w:val="single" w:sz="4" w:space="0" w:color="auto"/>
-            </w:tcBorders>
-            <w:shd w:val="clear" w:color="auto" w:fill="auto"/>
-            <w:noWrap/>
-            <w:vAlign w:val="bottom"/>
-            <w:hideMark/>
-          </w:tcPr>
-          <w:p>
-            <w:pPr>
-              <w:spacing w:after="0"/>
-              <w:rPr>
-                <w:rFonts w:ascii="Calibri" w:eastAsia="Times New Roman" w:hAnsi="Calibri" w:cs="Times New Roman"/>
-                <w:color w:val="000000"/>
-              </w:rPr>
-            </w:pPr>
-            <w:r>
-              <w:rPr>
-                <w:rFonts w:ascii="Calibri" w:eastAsia="Times New Roman" w:hAnsi="Calibri" w:cs="Times New Roman"/>
-                <w:color w:val="000000"/>
-              </w:rPr>
               <w:t>50000-50100</w:t>
             </w:r>
           </w:p>
@@ -1604,7 +1483,33 @@
         <w:rPr>
           <w:rStyle w:val="gwt-inlinelabel"/>
         </w:rPr>
-        <w:t xml:space="preserve">At this time, you will need a Security Key Pair.  Pick “Create a new Key pair”, give the name machine0, and download and save the file at your local drive. The file name will be </w:t>
+        <w:t xml:space="preserve">At this time, you will need a </w:t>
+      </w:r>
+      <w:r>
+        <w:rPr>
+          <w:rStyle w:val="gwt-inlinelabel"/>
+          <w:highlight w:val="yellow"/>
+        </w:rPr>
+        <w:t>Security Key Pair</w:t>
+      </w:r>
+      <w:r>
+        <w:rPr>
+          <w:rStyle w:val="gwt-inlinelabel"/>
+        </w:rPr>
+        <w:t xml:space="preserve">.  Pick “Create a new Key pair”, give the name machine0, and </w:t>
+      </w:r>
+      <w:r>
+        <w:rPr>
+          <w:rStyle w:val="gwt-inlinelabel"/>
+          <w:highlight w:val="yellow"/>
+        </w:rPr>
+        <w:t>download and save the file at your local drive</w:t>
+      </w:r>
+      <w:r>
+        <w:rPr>
+          <w:rStyle w:val="gwt-inlinelabel"/>
+        </w:rPr>
+        <w:t xml:space="preserve">. The file name will be </w:t>
       </w:r>
       <w:r>
         <w:rPr>
@@ -2067,14 +1972,20 @@
         <w:rPr>
           <w:highlight w:val="yellow"/>
         </w:rPr>
-        <w:t>mportant: the private key file is the one you use when you try to access the Ubuntu instance using PuTTY.</w:t>
-      </w:r>
-    </w:p>
-    <w:p>
-      <w:pPr>
-        <w:pStyle w:val="ListParagraph"/>
-        <w:ind w:left="480"/>
-      </w:pPr>
+        <w:t>mportant: the private key file is the one you use when you try to access the Ubuntu instance using PuTTY</w:t>
+      </w:r>
+      <w:r>
+        <w:rPr>
+          <w:highlight w:val="yellow"/>
+        </w:rPr>
+        <w:t xml:space="preserve"> and WinSCP</w:t>
+      </w:r>
+      <w:r>
+        <w:rPr>
+          <w:highlight w:val="yellow"/>
+        </w:rPr>
+        <w:t>.</w:t>
+      </w:r>
     </w:p>
     <w:p>
       <w:pPr>
@@ -2344,16 +2255,9 @@
       <w:r>
         <w:t xml:space="preserve"> You can save the session labeled it as machine0</w:t>
       </w:r>
-    </w:p>
-    <w:p>
-      <w:pPr>
-        <w:ind w:left="480"/>
-      </w:pPr>
-    </w:p>
-    <w:p>
-      <w:pPr>
-        <w:ind w:left="480"/>
-      </w:pPr>
+      <w:r>
+        <w:t xml:space="preserve"> for login in the future.</w:t>
+      </w:r>
     </w:p>
     <w:p>
       <w:pPr>
@@ -2746,50 +2650,6 @@
         </w:rPr>
         <w:tab/>
       </w:r>
-    </w:p>
-    <w:p>
-      <w:pPr>
-        <w:pStyle w:val="ListParagraph"/>
-        <w:ind w:left="480" w:firstLine="240"/>
-        <w:rPr>
-          <w:rFonts w:ascii="Courier New" w:eastAsia="Times New Roman" w:hAnsi="Courier New" w:cs="Courier New"/>
-          <w:color w:val="333333"/>
-          <w:sz w:val="20"/>
-        </w:rPr>
-      </w:pPr>
-    </w:p>
-    <w:p>
-      <w:pPr>
-        <w:pStyle w:val="ListParagraph"/>
-        <w:ind w:left="480" w:firstLine="240"/>
-        <w:rPr>
-          <w:rFonts w:ascii="Courier New" w:eastAsia="Times New Roman" w:hAnsi="Courier New" w:cs="Courier New"/>
-          <w:color w:val="333333"/>
-          <w:sz w:val="20"/>
-        </w:rPr>
-      </w:pPr>
-    </w:p>
-    <w:p>
-      <w:pPr>
-        <w:pStyle w:val="ListParagraph"/>
-        <w:ind w:left="480" w:firstLine="240"/>
-        <w:rPr>
-          <w:rFonts w:ascii="Courier New" w:eastAsia="Times New Roman" w:hAnsi="Courier New" w:cs="Courier New"/>
-          <w:color w:val="333333"/>
-          <w:sz w:val="20"/>
-        </w:rPr>
-      </w:pPr>
-    </w:p>
-    <w:p>
-      <w:pPr>
-        <w:pStyle w:val="ListParagraph"/>
-        <w:ind w:left="480" w:firstLine="240"/>
-        <w:rPr>
-          <w:rFonts w:ascii="Courier New" w:eastAsia="Times New Roman" w:hAnsi="Courier New" w:cs="Courier New"/>
-          <w:color w:val="333333"/>
-          <w:sz w:val="20"/>
-        </w:rPr>
-      </w:pPr>
     </w:p>
     <w:p>
       <w:pPr>

</xml_diff>